<commit_message>
Made the falling changes to DB 1) Only one test of a particular kind can be assigned for one visit by one patient 2) SSN field everywhere is int 3) DoctorID+AppointmentDateTime is unique and patientID+appointmentDateTime is unique 4) testName is unique (as per requirements) 4) TestID and VisitID are unique beause a single test is valid per  unique visit 5) All nurses are inactive upon entry into system (admin approval) default active status is 0
</commit_message>
<xml_diff>
--- a/DB files/EERD_Clinic_Diagram_V2.docx
+++ b/DB files/EERD_Clinic_Diagram_V2.docx
@@ -9,10 +9,10 @@
           <w:noProof/>
         </w:rPr>
         <w:drawing>
-          <wp:inline distT="0" distB="0" distL="0" distR="0" wp14:anchorId="57923518" wp14:editId="4949F475">
-            <wp:extent cx="5943600" cy="3116580"/>
-            <wp:effectExtent l="0" t="0" r="0" b="7620"/>
-            <wp:docPr id="3" name="Picture 3"/>
+          <wp:inline distT="0" distB="0" distL="0" distR="0" wp14:anchorId="5CA21CC6" wp14:editId="1194470C">
+            <wp:extent cx="5943600" cy="6536690"/>
+            <wp:effectExtent l="0" t="0" r="0" b="0"/>
+            <wp:docPr id="1" name="Picture 1"/>
             <wp:cNvGraphicFramePr>
               <a:graphicFrameLocks xmlns:a="http://schemas.openxmlformats.org/drawingml/2006/main" noChangeAspect="1"/>
             </wp:cNvGraphicFramePr>
@@ -20,13 +20,13 @@
               <a:graphicData uri="http://schemas.openxmlformats.org/drawingml/2006/picture">
                 <pic:pic xmlns:pic="http://schemas.openxmlformats.org/drawingml/2006/picture">
                   <pic:nvPicPr>
-                    <pic:cNvPr id="0" name="Picture 2"/>
+                    <pic:cNvPr id="0" name="Picture 1"/>
                     <pic:cNvPicPr>
                       <a:picLocks noChangeAspect="1" noChangeArrowheads="1"/>
                     </pic:cNvPicPr>
                   </pic:nvPicPr>
                   <pic:blipFill>
-                    <a:blip r:embed="rId4" cstate="print">
+                    <a:blip r:embed="rId4">
                       <a:extLst>
                         <a:ext uri="{28A0092B-C50C-407E-A947-70E740481C1C}">
                           <a14:useLocalDpi xmlns:a14="http://schemas.microsoft.com/office/drawing/2010/main" val="0"/>
@@ -41,7 +41,7 @@
                   <pic:spPr bwMode="auto">
                     <a:xfrm>
                       <a:off x="0" y="0"/>
-                      <a:ext cx="5943600" cy="3116580"/>
+                      <a:ext cx="5943600" cy="6536690"/>
                     </a:xfrm>
                     <a:prstGeom prst="rect">
                       <a:avLst/>
@@ -86,7 +86,7 @@
       </w:pPr>
     </w:pPrDefault>
   </w:docDefaults>
-  <w:latentStyles w:defLockedState="0" w:defUIPriority="99" w:defSemiHidden="0" w:defUnhideWhenUsed="0" w:defQFormat="0" w:count="375">
+  <w:latentStyles w:defLockedState="0" w:defUIPriority="99" w:defSemiHidden="0" w:defUnhideWhenUsed="0" w:defQFormat="0" w:count="376">
     <w:lsdException w:name="Normal" w:uiPriority="0" w:qFormat="1"/>
     <w:lsdException w:name="heading 1" w:uiPriority="9" w:qFormat="1"/>
     <w:lsdException w:name="heading 2" w:semiHidden="1" w:uiPriority="9" w:unhideWhenUsed="1" w:qFormat="1"/>
@@ -192,7 +192,6 @@
     <w:lsdException w:name="HTML Sample" w:semiHidden="1" w:unhideWhenUsed="1"/>
     <w:lsdException w:name="HTML Typewriter" w:semiHidden="1" w:unhideWhenUsed="1"/>
     <w:lsdException w:name="HTML Variable" w:semiHidden="1" w:unhideWhenUsed="1"/>
-    <w:lsdException w:name="Normal Table" w:semiHidden="1" w:unhideWhenUsed="1"/>
     <w:lsdException w:name="annotation subject" w:semiHidden="1" w:unhideWhenUsed="1"/>
     <w:lsdException w:name="No List" w:semiHidden="1" w:unhideWhenUsed="1"/>
     <w:lsdException w:name="Outline List 1" w:semiHidden="1" w:unhideWhenUsed="1"/>
@@ -239,10 +238,8 @@
     <w:lsdException w:name="Table Subtle 2" w:semiHidden="1" w:unhideWhenUsed="1"/>
     <w:lsdException w:name="Table Web 1" w:semiHidden="1" w:unhideWhenUsed="1"/>
     <w:lsdException w:name="Table Web 2" w:semiHidden="1" w:unhideWhenUsed="1"/>
-    <w:lsdException w:name="Table Web 3" w:semiHidden="1" w:unhideWhenUsed="1"/>
     <w:lsdException w:name="Balloon Text" w:semiHidden="1" w:unhideWhenUsed="1"/>
     <w:lsdException w:name="Table Grid" w:uiPriority="39"/>
-    <w:lsdException w:name="Table Theme" w:semiHidden="1" w:unhideWhenUsed="1"/>
     <w:lsdException w:name="Placeholder Text" w:semiHidden="1"/>
     <w:lsdException w:name="No Spacing" w:uiPriority="1" w:qFormat="1"/>
     <w:lsdException w:name="Light Shading" w:uiPriority="60"/>
@@ -462,6 +459,7 @@
     <w:lsdException w:name="Smart Hyperlink" w:semiHidden="1" w:unhideWhenUsed="1"/>
     <w:lsdException w:name="Hashtag" w:semiHidden="1" w:unhideWhenUsed="1"/>
     <w:lsdException w:name="Unresolved Mention" w:semiHidden="1" w:unhideWhenUsed="1"/>
+    <w:lsdException w:name="Smart Link" w:semiHidden="1" w:unhideWhenUsed="1"/>
   </w:latentStyles>
   <w:style w:type="paragraph" w:default="1" w:styleId="Normal">
     <w:name w:val="Normal"/>

</xml_diff>